<commit_message>
add SEL keywords, clarify ongoing/completed in template
</commit_message>
<xml_diff>
--- a/templates/Jornada_metadata_template.docx
+++ b/templates/Jornada_metadata_template.docx
@@ -1512,6 +1512,11 @@
       </w:r>
     </w:p>
     <w:p>
+      <w:r>
+        <w:t>(Enter start and end date and indicate if data collection is ongoing or completed.)</w:t>
+      </w:r>
+    </w:p>
+    <w:p>
       <w:pPr>
         <w:pStyle w:val="ListParagraph"/>
         <w:numPr>
@@ -1593,6 +1598,7 @@
         </w:numPr>
       </w:pPr>
       <w:r>
+        <w:lastRenderedPageBreak/>
         <w:t xml:space="preserve">South bounding coordinates (decimals) </w:t>
       </w:r>
     </w:p>
@@ -1605,7 +1611,6 @@
         </w:numPr>
       </w:pPr>
       <w:r>
-        <w:lastRenderedPageBreak/>
         <w:t>East bounding coordinates (decimals)</w:t>
       </w:r>
     </w:p>
@@ -2335,7 +2340,6 @@
         <w:pStyle w:val="Heading2"/>
       </w:pPr>
       <w:r>
-        <w:lastRenderedPageBreak/>
         <w:t>Articles</w:t>
       </w:r>
     </w:p>

</xml_diff>

<commit_message>
final updates I think
</commit_message>
<xml_diff>
--- a/templates/Jornada_metadata_template.docx
+++ b/templates/Jornada_metadata_template.docx
@@ -585,10 +585,48 @@
         <w:t>(</w:t>
       </w:r>
       <w:r>
-        <w:t>B</w:t>
-      </w:r>
-      <w:r>
-        <w:t>e descriptive, more than 5 words):</w:t>
+        <w:t xml:space="preserve">Be descriptive - more than 5 words - and include </w:t>
+      </w:r>
+      <w:r>
+        <w:rPr>
+          <w:b/>
+          <w:bCs/>
+        </w:rPr>
+        <w:t>what</w:t>
+      </w:r>
+      <w:r>
+        <w:t xml:space="preserve">, </w:t>
+      </w:r>
+      <w:r>
+        <w:rPr>
+          <w:b/>
+          <w:bCs/>
+        </w:rPr>
+        <w:t>where</w:t>
+      </w:r>
+      <w:r>
+        <w:t xml:space="preserve">, and </w:t>
+      </w:r>
+      <w:r>
+        <w:rPr>
+          <w:b/>
+          <w:bCs/>
+        </w:rPr>
+        <w:t>when</w:t>
+      </w:r>
+      <w:r>
+        <w:t xml:space="preserve"> in the dataset title.  An example of a good title is “Monthly Water Quality Data from </w:t>
+      </w:r>
+      <w:proofErr w:type="spellStart"/>
+      <w:r>
+        <w:t>Horsetooth</w:t>
+      </w:r>
+      <w:proofErr w:type="spellEnd"/>
+      <w:r>
+        <w:t xml:space="preserve"> Reservoir, Colorado: 2010-2019”</w:t>
+      </w:r>
+      <w:r>
+        <w:t>)</w:t>
       </w:r>
     </w:p>
     <w:p/>
@@ -614,7 +652,54 @@
         <w:t>(</w:t>
       </w:r>
       <w:r>
-        <w:t>Brief description of the dataset. Include what, why, where, when, and how</w:t>
+        <w:t xml:space="preserve">Brief description of the dataset. Include </w:t>
+      </w:r>
+      <w:r>
+        <w:rPr>
+          <w:b/>
+          <w:bCs/>
+        </w:rPr>
+        <w:t>what</w:t>
+      </w:r>
+      <w:r>
+        <w:t xml:space="preserve">, </w:t>
+      </w:r>
+      <w:r>
+        <w:rPr>
+          <w:b/>
+          <w:bCs/>
+        </w:rPr>
+        <w:t>why</w:t>
+      </w:r>
+      <w:r>
+        <w:t xml:space="preserve">, </w:t>
+      </w:r>
+      <w:r>
+        <w:rPr>
+          <w:b/>
+          <w:bCs/>
+        </w:rPr>
+        <w:t>where</w:t>
+      </w:r>
+      <w:r>
+        <w:t xml:space="preserve">, </w:t>
+      </w:r>
+      <w:r>
+        <w:rPr>
+          <w:b/>
+          <w:bCs/>
+        </w:rPr>
+        <w:t>when</w:t>
+      </w:r>
+      <w:r>
+        <w:t xml:space="preserve">, and </w:t>
+      </w:r>
+      <w:r>
+        <w:rPr>
+          <w:b/>
+          <w:bCs/>
+        </w:rPr>
+        <w:t>how</w:t>
       </w:r>
       <w:r>
         <w:t>.</w:t>
@@ -648,7 +733,45 @@
         <w:t>(</w:t>
       </w:r>
       <w:r>
-        <w:t>List keywords and separate with commas. Using keywords from a controlled vocabulary (CV) will improve the future discovery and reuse of your data. The LTER CV is effective at describing ecological and environmental data. You may add other keywords not found in the LTER CV in the last row.</w:t>
+        <w:t xml:space="preserve">List keywords and separate with commas. Using keywords from a controlled vocabulary (CV) will improve the future discovery and reuse of your data. The LTER CV is effective </w:t>
+      </w:r>
+      <w:r>
+        <w:t xml:space="preserve">for </w:t>
+      </w:r>
+      <w:r>
+        <w:t xml:space="preserve">ecological and environmental </w:t>
+      </w:r>
+      <w:proofErr w:type="gramStart"/>
+      <w:r>
+        <w:t>data</w:t>
+      </w:r>
+      <w:r>
+        <w:t>, or</w:t>
+      </w:r>
+      <w:proofErr w:type="gramEnd"/>
+      <w:r>
+        <w:t xml:space="preserve"> add new rows for other CVs</w:t>
+      </w:r>
+      <w:r>
+        <w:t xml:space="preserve">. </w:t>
+      </w:r>
+      <w:r>
+        <w:t>A</w:t>
+      </w:r>
+      <w:r>
+        <w:t xml:space="preserve">dd keywords not found in </w:t>
+      </w:r>
+      <w:r>
+        <w:t>a</w:t>
+      </w:r>
+      <w:r>
+        <w:t xml:space="preserve"> CV </w:t>
+      </w:r>
+      <w:r>
+        <w:t>to</w:t>
+      </w:r>
+      <w:r>
+        <w:t xml:space="preserve"> the last row.</w:t>
       </w:r>
       <w:r>
         <w:t>)</w:t>
@@ -657,6 +780,14 @@
     <w:tbl>
       <w:tblPr>
         <w:tblW w:w="9355" w:type="dxa"/>
+        <w:tblBorders>
+          <w:top w:val="single" w:sz="4" w:space="0" w:color="auto"/>
+          <w:left w:val="single" w:sz="4" w:space="0" w:color="auto"/>
+          <w:bottom w:val="single" w:sz="4" w:space="0" w:color="auto"/>
+          <w:right w:val="single" w:sz="4" w:space="0" w:color="auto"/>
+          <w:insideH w:val="single" w:sz="4" w:space="0" w:color="auto"/>
+          <w:insideV w:val="single" w:sz="4" w:space="0" w:color="auto"/>
+        </w:tblBorders>
         <w:tblLook w:val="04A0" w:firstRow="1" w:lastRow="0" w:firstColumn="1" w:lastColumn="0" w:noHBand="0" w:noVBand="1"/>
       </w:tblPr>
       <w:tblGrid>
@@ -671,12 +802,6 @@
         <w:tc>
           <w:tcPr>
             <w:tcW w:w="1688" w:type="dxa"/>
-            <w:tcBorders>
-              <w:top w:val="single" w:sz="4" w:space="0" w:color="000000"/>
-              <w:left w:val="single" w:sz="4" w:space="0" w:color="000000"/>
-              <w:bottom w:val="single" w:sz="4" w:space="0" w:color="000000"/>
-              <w:right w:val="single" w:sz="4" w:space="0" w:color="000000"/>
-            </w:tcBorders>
             <w:shd w:val="clear" w:color="auto" w:fill="4F81BD" w:themeFill="accent1"/>
             <w:vAlign w:val="bottom"/>
             <w:hideMark/>
@@ -717,12 +842,6 @@
         <w:tc>
           <w:tcPr>
             <w:tcW w:w="2267" w:type="dxa"/>
-            <w:tcBorders>
-              <w:top w:val="single" w:sz="4" w:space="0" w:color="000000"/>
-              <w:left w:val="nil"/>
-              <w:bottom w:val="single" w:sz="4" w:space="0" w:color="000000"/>
-              <w:right w:val="single" w:sz="4" w:space="0" w:color="000000"/>
-            </w:tcBorders>
             <w:shd w:val="clear" w:color="auto" w:fill="4F81BD" w:themeFill="accent1"/>
             <w:vAlign w:val="bottom"/>
             <w:hideMark/>
@@ -747,12 +866,6 @@
         <w:tc>
           <w:tcPr>
             <w:tcW w:w="5400" w:type="dxa"/>
-            <w:tcBorders>
-              <w:top w:val="single" w:sz="4" w:space="0" w:color="000000"/>
-              <w:left w:val="nil"/>
-              <w:bottom w:val="single" w:sz="4" w:space="0" w:color="000000"/>
-              <w:right w:val="single" w:sz="4" w:space="0" w:color="000000"/>
-            </w:tcBorders>
             <w:shd w:val="clear" w:color="auto" w:fill="4F81BD" w:themeFill="accent1"/>
             <w:vAlign w:val="bottom"/>
             <w:hideMark/>
@@ -777,17 +890,11 @@
       </w:tr>
       <w:tr>
         <w:trPr>
-          <w:trHeight w:val="576"/>
+          <w:trHeight w:val="638"/>
         </w:trPr>
         <w:tc>
           <w:tcPr>
             <w:tcW w:w="1688" w:type="dxa"/>
-            <w:tcBorders>
-              <w:top w:val="nil"/>
-              <w:left w:val="single" w:sz="4" w:space="0" w:color="000000"/>
-              <w:bottom w:val="single" w:sz="4" w:space="0" w:color="000000"/>
-              <w:right w:val="single" w:sz="4" w:space="0" w:color="000000"/>
-            </w:tcBorders>
             <w:shd w:val="clear" w:color="auto" w:fill="auto"/>
             <w:vAlign w:val="bottom"/>
             <w:hideMark/>
@@ -805,19 +912,13 @@
                 <w:rFonts w:ascii="Calibri" w:eastAsia="Times New Roman" w:hAnsi="Calibri" w:cs="Calibri"/>
                 <w:color w:val="000000"/>
               </w:rPr>
-              <w:t>LTER Core areas (pick at least 1)</w:t>
+              <w:t>LTER CV</w:t>
             </w:r>
           </w:p>
         </w:tc>
         <w:tc>
           <w:tcPr>
             <w:tcW w:w="2267" w:type="dxa"/>
-            <w:tcBorders>
-              <w:top w:val="nil"/>
-              <w:left w:val="nil"/>
-              <w:bottom w:val="single" w:sz="4" w:space="0" w:color="000000"/>
-              <w:right w:val="single" w:sz="4" w:space="0" w:color="000000"/>
-            </w:tcBorders>
             <w:shd w:val="clear" w:color="auto" w:fill="auto"/>
             <w:vAlign w:val="bottom"/>
             <w:hideMark/>
@@ -832,130 +933,6 @@
               </w:rPr>
             </w:pPr>
             <w:hyperlink r:id="rId8" w:history="1">
-              <w:r>
-                <w:rPr>
-                  <w:rFonts w:ascii="Calibri" w:eastAsia="Times New Roman" w:hAnsi="Calibri" w:cs="Calibri"/>
-                  <w:color w:val="0000FF"/>
-                  <w:u w:val="single"/>
-                </w:rPr>
-                <w:t>http</w:t>
-              </w:r>
-              <w:r>
-                <w:rPr>
-                  <w:rFonts w:ascii="Calibri" w:eastAsia="Times New Roman" w:hAnsi="Calibri" w:cs="Calibri"/>
-                  <w:color w:val="0000FF"/>
-                  <w:u w:val="single"/>
-                </w:rPr>
-                <w:t>s</w:t>
-              </w:r>
-              <w:r>
-                <w:rPr>
-                  <w:rFonts w:ascii="Calibri" w:eastAsia="Times New Roman" w:hAnsi="Calibri" w:cs="Calibri"/>
-                  <w:color w:val="0000FF"/>
-                  <w:u w:val="single"/>
-                </w:rPr>
-                <w:t>://lternet.edu/core-researc</w:t>
-              </w:r>
-              <w:r>
-                <w:rPr>
-                  <w:rFonts w:ascii="Calibri" w:eastAsia="Times New Roman" w:hAnsi="Calibri" w:cs="Calibri"/>
-                  <w:color w:val="0000FF"/>
-                  <w:u w:val="single"/>
-                </w:rPr>
-                <w:t>h</w:t>
-              </w:r>
-              <w:r>
-                <w:rPr>
-                  <w:rFonts w:ascii="Calibri" w:eastAsia="Times New Roman" w:hAnsi="Calibri" w:cs="Calibri"/>
-                  <w:color w:val="0000FF"/>
-                  <w:u w:val="single"/>
-                </w:rPr>
-                <w:t>-areas/</w:t>
-              </w:r>
-            </w:hyperlink>
-          </w:p>
-        </w:tc>
-        <w:tc>
-          <w:tcPr>
-            <w:tcW w:w="5400" w:type="dxa"/>
-            <w:tcBorders>
-              <w:top w:val="single" w:sz="4" w:space="0" w:color="000000"/>
-              <w:left w:val="nil"/>
-              <w:bottom w:val="single" w:sz="4" w:space="0" w:color="000000"/>
-              <w:right w:val="single" w:sz="4" w:space="0" w:color="000000"/>
-            </w:tcBorders>
-            <w:shd w:val="clear" w:color="auto" w:fill="auto"/>
-            <w:vAlign w:val="bottom"/>
-            <w:hideMark/>
-          </w:tcPr>
-          <w:p>
-            <w:pPr>
-              <w:spacing w:after="0" w:line="240" w:lineRule="auto"/>
-              <w:rPr>
-                <w:rFonts w:ascii="Calibri" w:eastAsia="Times New Roman" w:hAnsi="Calibri" w:cs="Calibri"/>
-                <w:color w:val="000000"/>
-              </w:rPr>
-            </w:pPr>
-          </w:p>
-        </w:tc>
-      </w:tr>
-      <w:tr>
-        <w:trPr>
-          <w:trHeight w:val="576"/>
-        </w:trPr>
-        <w:tc>
-          <w:tcPr>
-            <w:tcW w:w="1688" w:type="dxa"/>
-            <w:tcBorders>
-              <w:top w:val="nil"/>
-              <w:left w:val="single" w:sz="4" w:space="0" w:color="000000"/>
-              <w:bottom w:val="single" w:sz="4" w:space="0" w:color="000000"/>
-              <w:right w:val="single" w:sz="4" w:space="0" w:color="000000"/>
-            </w:tcBorders>
-            <w:shd w:val="clear" w:color="auto" w:fill="auto"/>
-            <w:vAlign w:val="bottom"/>
-            <w:hideMark/>
-          </w:tcPr>
-          <w:p>
-            <w:pPr>
-              <w:spacing w:after="0" w:line="240" w:lineRule="auto"/>
-              <w:rPr>
-                <w:rFonts w:ascii="Calibri" w:eastAsia="Times New Roman" w:hAnsi="Calibri" w:cs="Calibri"/>
-                <w:color w:val="000000"/>
-              </w:rPr>
-            </w:pPr>
-            <w:r>
-              <w:rPr>
-                <w:rFonts w:ascii="Calibri" w:eastAsia="Times New Roman" w:hAnsi="Calibri" w:cs="Calibri"/>
-                <w:color w:val="000000"/>
-              </w:rPr>
-              <w:t>LTER CV</w:t>
-            </w:r>
-          </w:p>
-        </w:tc>
-        <w:tc>
-          <w:tcPr>
-            <w:tcW w:w="2267" w:type="dxa"/>
-            <w:tcBorders>
-              <w:top w:val="nil"/>
-              <w:left w:val="nil"/>
-              <w:bottom w:val="single" w:sz="4" w:space="0" w:color="000000"/>
-              <w:right w:val="single" w:sz="4" w:space="0" w:color="000000"/>
-            </w:tcBorders>
-            <w:shd w:val="clear" w:color="auto" w:fill="auto"/>
-            <w:vAlign w:val="bottom"/>
-            <w:hideMark/>
-          </w:tcPr>
-          <w:p>
-            <w:pPr>
-              <w:spacing w:after="0" w:line="240" w:lineRule="auto"/>
-              <w:rPr>
-                <w:rFonts w:ascii="Calibri" w:eastAsia="Times New Roman" w:hAnsi="Calibri" w:cs="Calibri"/>
-                <w:color w:val="0000FF"/>
-                <w:u w:val="single"/>
-              </w:rPr>
-            </w:pPr>
-            <w:hyperlink r:id="rId9" w:history="1">
               <w:r>
                 <w:rPr>
                   <w:rFonts w:ascii="Calibri" w:eastAsia="Times New Roman" w:hAnsi="Calibri" w:cs="Calibri"/>
@@ -970,12 +947,6 @@
         <w:tc>
           <w:tcPr>
             <w:tcW w:w="5400" w:type="dxa"/>
-            <w:tcBorders>
-              <w:top w:val="single" w:sz="4" w:space="0" w:color="000000"/>
-              <w:left w:val="nil"/>
-              <w:bottom w:val="single" w:sz="4" w:space="0" w:color="000000"/>
-              <w:right w:val="single" w:sz="4" w:space="0" w:color="000000"/>
-            </w:tcBorders>
             <w:shd w:val="clear" w:color="auto" w:fill="auto"/>
             <w:vAlign w:val="bottom"/>
             <w:hideMark/>
@@ -1000,17 +971,11 @@
       </w:tr>
       <w:tr>
         <w:trPr>
-          <w:trHeight w:val="320"/>
+          <w:trHeight w:val="576"/>
         </w:trPr>
         <w:tc>
           <w:tcPr>
             <w:tcW w:w="1688" w:type="dxa"/>
-            <w:tcBorders>
-              <w:top w:val="nil"/>
-              <w:left w:val="single" w:sz="4" w:space="0" w:color="000000"/>
-              <w:bottom w:val="single" w:sz="4" w:space="0" w:color="000000"/>
-              <w:right w:val="single" w:sz="4" w:space="0" w:color="000000"/>
-            </w:tcBorders>
             <w:shd w:val="clear" w:color="auto" w:fill="auto"/>
             <w:vAlign w:val="bottom"/>
             <w:hideMark/>
@@ -1030,17 +995,18 @@
               </w:rPr>
               <w:t>Other</w:t>
             </w:r>
+            <w:r>
+              <w:rPr>
+                <w:rFonts w:ascii="Calibri" w:eastAsia="Times New Roman" w:hAnsi="Calibri" w:cs="Calibri"/>
+                <w:color w:val="000000"/>
+              </w:rPr>
+              <w:t xml:space="preserve"> keywords</w:t>
+            </w:r>
           </w:p>
         </w:tc>
         <w:tc>
           <w:tcPr>
             <w:tcW w:w="2267" w:type="dxa"/>
-            <w:tcBorders>
-              <w:top w:val="nil"/>
-              <w:left w:val="nil"/>
-              <w:bottom w:val="single" w:sz="4" w:space="0" w:color="000000"/>
-              <w:right w:val="single" w:sz="4" w:space="0" w:color="000000"/>
-            </w:tcBorders>
             <w:shd w:val="clear" w:color="auto" w:fill="auto"/>
             <w:vAlign w:val="bottom"/>
             <w:hideMark/>
@@ -1065,12 +1031,6 @@
         <w:tc>
           <w:tcPr>
             <w:tcW w:w="5400" w:type="dxa"/>
-            <w:tcBorders>
-              <w:top w:val="single" w:sz="4" w:space="0" w:color="000000"/>
-              <w:left w:val="nil"/>
-              <w:bottom w:val="single" w:sz="4" w:space="0" w:color="000000"/>
-              <w:right w:val="single" w:sz="4" w:space="0" w:color="000000"/>
-            </w:tcBorders>
             <w:shd w:val="clear" w:color="auto" w:fill="auto"/>
             <w:vAlign w:val="bottom"/>
             <w:hideMark/>
@@ -1100,7 +1060,7 @@
         <w:pStyle w:val="Heading2"/>
       </w:pPr>
       <w:r>
-        <w:t xml:space="preserve">Investigators </w:t>
+        <w:t>Creators</w:t>
       </w:r>
     </w:p>
     <w:p>
@@ -1108,9 +1068,22 @@
         <w:t>(</w:t>
       </w:r>
       <w:r>
-        <w:t xml:space="preserve">List investigators in the study. These will be included as creators, or authors, of the dataset. List in order as for a paper with e-mail addresses, organization and preferably ORCID ID -- if you don’t have one, get it, it’s easy and free: </w:t>
-      </w:r>
-      <w:hyperlink r:id="rId10" w:history="1">
+        <w:t xml:space="preserve">List personnel with substantive creative or intellectual contributions to the study who should be listed as </w:t>
+      </w:r>
+      <w:r>
+        <w:rPr>
+          <w:b/>
+          <w:bCs/>
+        </w:rPr>
+        <w:t>authors of the dataset</w:t>
+      </w:r>
+      <w:r>
+        <w:t xml:space="preserve">. List in order as for a paper with e-mail addresses, organization and preferably ORCID ID -- if you don’t have one, get it, it’s easy and </w:t>
+      </w:r>
+      <w:r>
+        <w:t xml:space="preserve">free: </w:t>
+      </w:r>
+      <w:hyperlink r:id="rId9" w:history="1">
         <w:r>
           <w:rPr>
             <w:rStyle w:val="Hyperlink"/>
@@ -1129,12 +1102,12 @@
         <w:tblLook w:val="04A0" w:firstRow="1" w:lastRow="0" w:firstColumn="1" w:lastColumn="0" w:noHBand="0" w:noVBand="1"/>
       </w:tblPr>
       <w:tblGrid>
-        <w:gridCol w:w="1532"/>
+        <w:gridCol w:w="1519"/>
         <w:gridCol w:w="1376"/>
-        <w:gridCol w:w="1531"/>
-        <w:gridCol w:w="1702"/>
-        <w:gridCol w:w="1576"/>
-        <w:gridCol w:w="1633"/>
+        <w:gridCol w:w="1518"/>
+        <w:gridCol w:w="1727"/>
+        <w:gridCol w:w="1574"/>
+        <w:gridCol w:w="1636"/>
       </w:tblGrid>
       <w:tr>
         <w:tc>
@@ -1144,6 +1117,7 @@
           </w:tcPr>
           <w:p>
             <w:pPr>
+              <w:suppressAutoHyphens/>
               <w:rPr>
                 <w:color w:val="FFFFFF" w:themeColor="background1"/>
               </w:rPr>
@@ -1163,6 +1137,7 @@
           </w:tcPr>
           <w:p>
             <w:pPr>
+              <w:suppressAutoHyphens/>
               <w:rPr>
                 <w:color w:val="FFFFFF" w:themeColor="background1"/>
               </w:rPr>
@@ -1182,6 +1157,7 @@
           </w:tcPr>
           <w:p>
             <w:pPr>
+              <w:suppressAutoHyphens/>
               <w:rPr>
                 <w:color w:val="FFFFFF" w:themeColor="background1"/>
               </w:rPr>
@@ -1201,6 +1177,7 @@
           </w:tcPr>
           <w:p>
             <w:pPr>
+              <w:suppressAutoHyphens/>
               <w:rPr>
                 <w:color w:val="FFFFFF" w:themeColor="background1"/>
               </w:rPr>
@@ -1220,6 +1197,7 @@
           </w:tcPr>
           <w:p>
             <w:pPr>
+              <w:suppressAutoHyphens/>
               <w:rPr>
                 <w:color w:val="FFFFFF" w:themeColor="background1"/>
               </w:rPr>
@@ -1239,6 +1217,7 @@
           </w:tcPr>
           <w:p>
             <w:pPr>
+              <w:suppressAutoHyphens/>
               <w:rPr>
                 <w:color w:val="FFFFFF" w:themeColor="background1"/>
               </w:rPr>
@@ -1247,7 +1226,19 @@
               <w:rPr>
                 <w:color w:val="FFFFFF" w:themeColor="background1"/>
               </w:rPr>
-              <w:t>ORCID ID (optional)</w:t>
+              <w:t>ORCID ID</w:t>
+            </w:r>
+            <w:r>
+              <w:rPr>
+                <w:color w:val="FFFFFF" w:themeColor="background1"/>
+              </w:rPr>
+              <w:t xml:space="preserve"> </w:t>
+            </w:r>
+            <w:r>
+              <w:rPr>
+                <w:color w:val="FFFFFF" w:themeColor="background1"/>
+              </w:rPr>
+              <w:t>(optional)</w:t>
             </w:r>
           </w:p>
         </w:tc>
@@ -1419,7 +1410,22 @@
         <w:t>(</w:t>
       </w:r>
       <w:r>
-        <w:t>List dataset contacts, field crew, data entry, and other supporting roles, with e-mail addresses, organization and ORCID.</w:t>
+        <w:t>A dataset contact is required. You may also list personnel in supporting roles for th</w:t>
+      </w:r>
+      <w:r>
+        <w:t>e</w:t>
+      </w:r>
+      <w:r>
+        <w:t xml:space="preserve"> dataset, including </w:t>
+      </w:r>
+      <w:r>
+        <w:t>field crew, data entry,</w:t>
+      </w:r>
+      <w:r>
+        <w:t xml:space="preserve"> or lab technicians, </w:t>
+      </w:r>
+      <w:r>
+        <w:t>with e-mail addresses, organization and ORCID.</w:t>
       </w:r>
       <w:r>
         <w:t>)</w:t>
@@ -1432,13 +1438,13 @@
         <w:tblLook w:val="04A0" w:firstRow="1" w:lastRow="0" w:firstColumn="1" w:lastColumn="0" w:noHBand="0" w:noVBand="1"/>
       </w:tblPr>
       <w:tblGrid>
-        <w:gridCol w:w="1293"/>
-        <w:gridCol w:w="1136"/>
-        <w:gridCol w:w="1293"/>
-        <w:gridCol w:w="1584"/>
-        <w:gridCol w:w="1369"/>
-        <w:gridCol w:w="1463"/>
-        <w:gridCol w:w="1212"/>
+        <w:gridCol w:w="1278"/>
+        <w:gridCol w:w="1137"/>
+        <w:gridCol w:w="1277"/>
+        <w:gridCol w:w="1613"/>
+        <w:gridCol w:w="1366"/>
+        <w:gridCol w:w="1466"/>
+        <w:gridCol w:w="1213"/>
       </w:tblGrid>
       <w:tr>
         <w:tc>
@@ -1448,6 +1454,7 @@
           </w:tcPr>
           <w:p>
             <w:pPr>
+              <w:suppressAutoHyphens/>
               <w:rPr>
                 <w:color w:val="FFFFFF" w:themeColor="background1"/>
               </w:rPr>
@@ -1467,6 +1474,7 @@
           </w:tcPr>
           <w:p>
             <w:pPr>
+              <w:suppressAutoHyphens/>
               <w:rPr>
                 <w:color w:val="FFFFFF" w:themeColor="background1"/>
               </w:rPr>
@@ -1486,6 +1494,7 @@
           </w:tcPr>
           <w:p>
             <w:pPr>
+              <w:suppressAutoHyphens/>
               <w:rPr>
                 <w:color w:val="FFFFFF" w:themeColor="background1"/>
               </w:rPr>
@@ -1505,6 +1514,7 @@
           </w:tcPr>
           <w:p>
             <w:pPr>
+              <w:suppressAutoHyphens/>
               <w:rPr>
                 <w:color w:val="FFFFFF" w:themeColor="background1"/>
               </w:rPr>
@@ -1524,6 +1534,7 @@
           </w:tcPr>
           <w:p>
             <w:pPr>
+              <w:suppressAutoHyphens/>
               <w:rPr>
                 <w:color w:val="FFFFFF" w:themeColor="background1"/>
               </w:rPr>
@@ -1543,6 +1554,7 @@
           </w:tcPr>
           <w:p>
             <w:pPr>
+              <w:suppressAutoHyphens/>
               <w:rPr>
                 <w:color w:val="FFFFFF" w:themeColor="background1"/>
               </w:rPr>
@@ -1562,6 +1574,7 @@
           </w:tcPr>
           <w:p>
             <w:pPr>
+              <w:suppressAutoHyphens/>
               <w:rPr>
                 <w:color w:val="FFFFFF" w:themeColor="background1"/>
               </w:rPr>
@@ -1616,7 +1629,11 @@
           <w:tcPr>
             <w:tcW w:w="1242" w:type="dxa"/>
           </w:tcPr>
-          <w:p/>
+          <w:p>
+            <w:r>
+              <w:t>contact</w:t>
+            </w:r>
+          </w:p>
         </w:tc>
       </w:tr>
       <w:tr>
@@ -1764,18 +1781,30 @@
       <w:r>
         <w:t xml:space="preserve">(Select a license for release of your data. We have 2 recommendations: </w:t>
       </w:r>
-      <w:hyperlink r:id="rId11" w:history="1">
+      <w:hyperlink r:id="rId10" w:history="1">
         <w:r>
           <w:rPr>
             <w:rStyle w:val="Hyperlink"/>
           </w:rPr>
-          <w:t>CCO – most accommodating of data reuse</w:t>
+          <w:t>CC</w:t>
+        </w:r>
+        <w:r>
+          <w:rPr>
+            <w:rStyle w:val="Hyperlink"/>
+          </w:rPr>
+          <w:t>0</w:t>
+        </w:r>
+        <w:r>
+          <w:rPr>
+            <w:rStyle w:val="Hyperlink"/>
+          </w:rPr>
+          <w:t xml:space="preserve"> – most accommodating of data reuse</w:t>
         </w:r>
       </w:hyperlink>
       <w:r>
         <w:t xml:space="preserve">, &amp; </w:t>
       </w:r>
-      <w:hyperlink r:id="rId12" w:history="1">
+      <w:hyperlink r:id="rId11" w:history="1">
         <w:r>
           <w:rPr>
             <w:rStyle w:val="Hyperlink"/>
@@ -1784,9 +1813,26 @@
         </w:r>
       </w:hyperlink>
       <w:r>
+        <w:rPr>
+          <w:rStyle w:val="Hyperlink"/>
+          <w:color w:val="auto"/>
+          <w:u w:val="none"/>
+        </w:rPr>
+        <w:t xml:space="preserve">. More info at </w:t>
+      </w:r>
+      <w:hyperlink r:id="rId12" w:history="1">
+        <w:r>
+          <w:rPr>
+            <w:rStyle w:val="Hyperlink"/>
+          </w:rPr>
+          <w:t>https://creativecommons.org/about/cclicenses/</w:t>
+        </w:r>
+      </w:hyperlink>
+      <w:r>
         <w:t>)</w:t>
       </w:r>
     </w:p>
+    <w:p/>
     <w:p>
       <w:pPr>
         <w:pStyle w:val="Heading2"/>
@@ -1814,13 +1860,13 @@
         <w:tblLook w:val="04A0" w:firstRow="1" w:lastRow="0" w:firstColumn="1" w:lastColumn="0" w:noHBand="0" w:noVBand="1"/>
       </w:tblPr>
       <w:tblGrid>
-        <w:gridCol w:w="1293"/>
-        <w:gridCol w:w="1136"/>
-        <w:gridCol w:w="1291"/>
-        <w:gridCol w:w="1459"/>
-        <w:gridCol w:w="1272"/>
-        <w:gridCol w:w="1244"/>
-        <w:gridCol w:w="1655"/>
+        <w:gridCol w:w="1279"/>
+        <w:gridCol w:w="1141"/>
+        <w:gridCol w:w="1279"/>
+        <w:gridCol w:w="1466"/>
+        <w:gridCol w:w="1260"/>
+        <w:gridCol w:w="1241"/>
+        <w:gridCol w:w="1684"/>
       </w:tblGrid>
       <w:tr>
         <w:tc>
@@ -1830,6 +1876,7 @@
           </w:tcPr>
           <w:p>
             <w:pPr>
+              <w:suppressAutoHyphens/>
               <w:rPr>
                 <w:color w:val="FFFFFF" w:themeColor="background1"/>
               </w:rPr>
@@ -1855,6 +1902,7 @@
           </w:tcPr>
           <w:p>
             <w:pPr>
+              <w:suppressAutoHyphens/>
               <w:rPr>
                 <w:color w:val="FFFFFF" w:themeColor="background1"/>
               </w:rPr>
@@ -1874,6 +1922,7 @@
           </w:tcPr>
           <w:p>
             <w:pPr>
+              <w:suppressAutoHyphens/>
               <w:rPr>
                 <w:color w:val="FFFFFF" w:themeColor="background1"/>
               </w:rPr>
@@ -1899,6 +1948,7 @@
           </w:tcPr>
           <w:p>
             <w:pPr>
+              <w:suppressAutoHyphens/>
               <w:rPr>
                 <w:color w:val="FFFFFF" w:themeColor="background1"/>
               </w:rPr>
@@ -1924,6 +1974,7 @@
           </w:tcPr>
           <w:p>
             <w:pPr>
+              <w:suppressAutoHyphens/>
               <w:rPr>
                 <w:color w:val="FFFFFF" w:themeColor="background1"/>
               </w:rPr>
@@ -1943,6 +1994,7 @@
           </w:tcPr>
           <w:p>
             <w:pPr>
+              <w:suppressAutoHyphens/>
               <w:rPr>
                 <w:color w:val="FFFFFF" w:themeColor="background1"/>
               </w:rPr>
@@ -1974,6 +2026,7 @@
           </w:tcPr>
           <w:p>
             <w:pPr>
+              <w:suppressAutoHyphens/>
               <w:rPr>
                 <w:color w:val="FFFFFF" w:themeColor="background1"/>
               </w:rPr>
@@ -2132,6 +2185,11 @@
         </w:tc>
       </w:tr>
     </w:tbl>
+    <w:p>
+      <w:pPr>
+        <w:pStyle w:val="Heading2"/>
+      </w:pPr>
+    </w:p>
     <w:p>
       <w:pPr>
         <w:pStyle w:val="Heading2"/>
@@ -2160,6 +2218,14 @@
     <w:tbl>
       <w:tblPr>
         <w:tblW w:w="8995" w:type="dxa"/>
+        <w:tblBorders>
+          <w:top w:val="single" w:sz="4" w:space="0" w:color="auto"/>
+          <w:left w:val="single" w:sz="4" w:space="0" w:color="auto"/>
+          <w:bottom w:val="single" w:sz="4" w:space="0" w:color="auto"/>
+          <w:right w:val="single" w:sz="4" w:space="0" w:color="auto"/>
+          <w:insideH w:val="single" w:sz="4" w:space="0" w:color="auto"/>
+          <w:insideV w:val="single" w:sz="4" w:space="0" w:color="auto"/>
+        </w:tblBorders>
         <w:tblLook w:val="04A0" w:firstRow="1" w:lastRow="0" w:firstColumn="1" w:lastColumn="0" w:noHBand="0" w:noVBand="1"/>
       </w:tblPr>
       <w:tblGrid>
@@ -2175,18 +2241,12 @@
         <w:tc>
           <w:tcPr>
             <w:tcW w:w="1615" w:type="dxa"/>
-            <w:tcBorders>
-              <w:top w:val="single" w:sz="4" w:space="0" w:color="000000"/>
-              <w:left w:val="single" w:sz="4" w:space="0" w:color="000000"/>
-              <w:bottom w:val="single" w:sz="4" w:space="0" w:color="000000"/>
-              <w:right w:val="single" w:sz="4" w:space="0" w:color="000000"/>
-            </w:tcBorders>
             <w:shd w:val="clear" w:color="auto" w:fill="4F81BD" w:themeFill="accent1"/>
-            <w:vAlign w:val="bottom"/>
             <w:hideMark/>
           </w:tcPr>
           <w:p>
             <w:pPr>
+              <w:suppressAutoHyphens/>
               <w:spacing w:after="0" w:line="240" w:lineRule="auto"/>
               <w:rPr>
                 <w:rFonts w:ascii="Calibri" w:eastAsia="Times New Roman" w:hAnsi="Calibri" w:cs="Calibri"/>
@@ -2205,18 +2265,12 @@
         <w:tc>
           <w:tcPr>
             <w:tcW w:w="1440" w:type="dxa"/>
-            <w:tcBorders>
-              <w:top w:val="single" w:sz="4" w:space="0" w:color="000000"/>
-              <w:left w:val="nil"/>
-              <w:bottom w:val="single" w:sz="4" w:space="0" w:color="000000"/>
-              <w:right w:val="single" w:sz="4" w:space="0" w:color="000000"/>
-            </w:tcBorders>
             <w:shd w:val="clear" w:color="auto" w:fill="4F81BD" w:themeFill="accent1"/>
-            <w:vAlign w:val="bottom"/>
             <w:hideMark/>
           </w:tcPr>
           <w:p>
             <w:pPr>
+              <w:suppressAutoHyphens/>
               <w:spacing w:after="0" w:line="240" w:lineRule="auto"/>
               <w:rPr>
                 <w:rFonts w:ascii="Calibri" w:eastAsia="Times New Roman" w:hAnsi="Calibri" w:cs="Calibri"/>
@@ -2235,18 +2289,12 @@
         <w:tc>
           <w:tcPr>
             <w:tcW w:w="2970" w:type="dxa"/>
-            <w:tcBorders>
-              <w:top w:val="single" w:sz="4" w:space="0" w:color="000000"/>
-              <w:left w:val="nil"/>
-              <w:bottom w:val="single" w:sz="4" w:space="0" w:color="000000"/>
-              <w:right w:val="single" w:sz="4" w:space="0" w:color="000000"/>
-            </w:tcBorders>
             <w:shd w:val="clear" w:color="auto" w:fill="4F81BD" w:themeFill="accent1"/>
-            <w:vAlign w:val="bottom"/>
             <w:hideMark/>
           </w:tcPr>
           <w:p>
             <w:pPr>
+              <w:suppressAutoHyphens/>
               <w:spacing w:after="0" w:line="240" w:lineRule="auto"/>
               <w:rPr>
                 <w:rFonts w:ascii="Calibri" w:eastAsia="Times New Roman" w:hAnsi="Calibri" w:cs="Calibri"/>
@@ -2265,18 +2313,12 @@
         <w:tc>
           <w:tcPr>
             <w:tcW w:w="2970" w:type="dxa"/>
-            <w:tcBorders>
-              <w:top w:val="single" w:sz="4" w:space="0" w:color="000000"/>
-              <w:left w:val="nil"/>
-              <w:bottom w:val="single" w:sz="4" w:space="0" w:color="000000"/>
-              <w:right w:val="single" w:sz="4" w:space="0" w:color="000000"/>
-            </w:tcBorders>
             <w:shd w:val="clear" w:color="auto" w:fill="4F81BD" w:themeFill="accent1"/>
-            <w:vAlign w:val="bottom"/>
             <w:hideMark/>
           </w:tcPr>
           <w:p>
             <w:pPr>
+              <w:suppressAutoHyphens/>
               <w:spacing w:after="0" w:line="240" w:lineRule="auto"/>
               <w:rPr>
                 <w:rFonts w:ascii="Calibri" w:eastAsia="Times New Roman" w:hAnsi="Calibri" w:cs="Calibri"/>
@@ -2288,58 +2330,7 @@
                 <w:rFonts w:ascii="Calibri" w:eastAsia="Times New Roman" w:hAnsi="Calibri" w:cs="Calibri"/>
                 <w:color w:val="FFFFFF"/>
               </w:rPr>
-              <w:t xml:space="preserve">Dataset update frequency </w:t>
-            </w:r>
-            <w:r>
-              <w:rPr>
-                <w:rFonts w:ascii="Calibri" w:eastAsia="Times New Roman" w:hAnsi="Calibri" w:cs="Calibri"/>
-                <w:color w:val="FFFFFF"/>
-              </w:rPr>
-              <w:t xml:space="preserve"> </w:t>
-            </w:r>
-            <w:r>
-              <w:rPr>
-                <w:rFonts w:ascii="Calibri" w:eastAsia="Times New Roman" w:hAnsi="Calibri" w:cs="Calibri"/>
-                <w:color w:val="FFFFFF"/>
-              </w:rPr>
-              <w:t xml:space="preserve"> </w:t>
-            </w:r>
-            <w:r>
-              <w:rPr>
-                <w:rFonts w:ascii="Calibri" w:eastAsia="Times New Roman" w:hAnsi="Calibri" w:cs="Calibri"/>
-                <w:color w:val="FFFFFF"/>
-              </w:rPr>
-              <w:t xml:space="preserve"> </w:t>
-            </w:r>
-            <w:proofErr w:type="gramStart"/>
-            <w:r>
-              <w:rPr>
-                <w:rFonts w:ascii="Calibri" w:eastAsia="Times New Roman" w:hAnsi="Calibri" w:cs="Calibri"/>
-                <w:color w:val="FFFFFF"/>
-              </w:rPr>
-              <w:t xml:space="preserve">  </w:t>
-            </w:r>
-            <w:r>
-              <w:rPr>
-                <w:rFonts w:ascii="Calibri" w:eastAsia="Times New Roman" w:hAnsi="Calibri" w:cs="Calibri"/>
-                <w:color w:val="FFFFFF"/>
-              </w:rPr>
-              <w:t xml:space="preserve"> </w:t>
-            </w:r>
-            <w:r>
-              <w:rPr>
-                <w:rFonts w:ascii="Calibri" w:eastAsia="Times New Roman" w:hAnsi="Calibri" w:cs="Calibri"/>
-                <w:color w:val="FFFFFF"/>
-              </w:rPr>
-              <w:t>(</w:t>
-            </w:r>
-            <w:proofErr w:type="gramEnd"/>
-            <w:r>
-              <w:rPr>
-                <w:rFonts w:ascii="Calibri" w:eastAsia="Times New Roman" w:hAnsi="Calibri" w:cs="Calibri"/>
-                <w:color w:val="FFFFFF"/>
-              </w:rPr>
-              <w:t>if applicable)</w:t>
+              <w:t>Dataset update frequency (if applicable)</w:t>
             </w:r>
           </w:p>
         </w:tc>
@@ -2351,12 +2342,6 @@
         <w:tc>
           <w:tcPr>
             <w:tcW w:w="1615" w:type="dxa"/>
-            <w:tcBorders>
-              <w:top w:val="nil"/>
-              <w:left w:val="single" w:sz="4" w:space="0" w:color="000000"/>
-              <w:bottom w:val="single" w:sz="4" w:space="0" w:color="000000"/>
-              <w:right w:val="single" w:sz="4" w:space="0" w:color="000000"/>
-            </w:tcBorders>
             <w:shd w:val="clear" w:color="auto" w:fill="auto"/>
             <w:noWrap/>
             <w:vAlign w:val="bottom"/>
@@ -2382,12 +2367,6 @@
         <w:tc>
           <w:tcPr>
             <w:tcW w:w="1440" w:type="dxa"/>
-            <w:tcBorders>
-              <w:top w:val="nil"/>
-              <w:left w:val="nil"/>
-              <w:bottom w:val="single" w:sz="4" w:space="0" w:color="000000"/>
-              <w:right w:val="single" w:sz="4" w:space="0" w:color="000000"/>
-            </w:tcBorders>
             <w:shd w:val="clear" w:color="auto" w:fill="auto"/>
             <w:noWrap/>
             <w:vAlign w:val="bottom"/>
@@ -2413,12 +2392,6 @@
         <w:tc>
           <w:tcPr>
             <w:tcW w:w="2970" w:type="dxa"/>
-            <w:tcBorders>
-              <w:top w:val="single" w:sz="4" w:space="0" w:color="000000"/>
-              <w:left w:val="nil"/>
-              <w:bottom w:val="single" w:sz="4" w:space="0" w:color="000000"/>
-              <w:right w:val="single" w:sz="4" w:space="0" w:color="000000"/>
-            </w:tcBorders>
             <w:shd w:val="clear" w:color="auto" w:fill="auto"/>
             <w:noWrap/>
             <w:vAlign w:val="bottom"/>
@@ -2444,12 +2417,6 @@
         <w:tc>
           <w:tcPr>
             <w:tcW w:w="2970" w:type="dxa"/>
-            <w:tcBorders>
-              <w:top w:val="single" w:sz="4" w:space="0" w:color="000000"/>
-              <w:left w:val="nil"/>
-              <w:bottom w:val="single" w:sz="4" w:space="0" w:color="000000"/>
-              <w:right w:val="single" w:sz="4" w:space="0" w:color="000000"/>
-            </w:tcBorders>
             <w:shd w:val="clear" w:color="auto" w:fill="auto"/>
             <w:noWrap/>
             <w:vAlign w:val="bottom"/>
@@ -2496,6 +2463,14 @@
     <w:tbl>
       <w:tblPr>
         <w:tblW w:w="9085" w:type="dxa"/>
+        <w:tblBorders>
+          <w:top w:val="single" w:sz="4" w:space="0" w:color="auto"/>
+          <w:left w:val="single" w:sz="4" w:space="0" w:color="auto"/>
+          <w:bottom w:val="single" w:sz="4" w:space="0" w:color="auto"/>
+          <w:right w:val="single" w:sz="4" w:space="0" w:color="auto"/>
+          <w:insideH w:val="single" w:sz="4" w:space="0" w:color="auto"/>
+          <w:insideV w:val="single" w:sz="4" w:space="0" w:color="auto"/>
+        </w:tblBorders>
         <w:tblLook w:val="04A0" w:firstRow="1" w:lastRow="0" w:firstColumn="1" w:lastColumn="0" w:noHBand="0" w:noVBand="1"/>
       </w:tblPr>
       <w:tblGrid>
@@ -2513,12 +2488,6 @@
         <w:tc>
           <w:tcPr>
             <w:tcW w:w="1480" w:type="dxa"/>
-            <w:tcBorders>
-              <w:top w:val="single" w:sz="4" w:space="0" w:color="000000"/>
-              <w:left w:val="single" w:sz="4" w:space="0" w:color="000000"/>
-              <w:bottom w:val="single" w:sz="4" w:space="0" w:color="000000"/>
-              <w:right w:val="single" w:sz="4" w:space="0" w:color="000000"/>
-            </w:tcBorders>
             <w:shd w:val="clear" w:color="auto" w:fill="4F81BD" w:themeFill="accent1"/>
             <w:hideMark/>
           </w:tcPr>
@@ -2542,12 +2511,6 @@
         <w:tc>
           <w:tcPr>
             <w:tcW w:w="1480" w:type="dxa"/>
-            <w:tcBorders>
-              <w:top w:val="single" w:sz="4" w:space="0" w:color="000000"/>
-              <w:left w:val="nil"/>
-              <w:bottom w:val="single" w:sz="4" w:space="0" w:color="000000"/>
-              <w:right w:val="single" w:sz="4" w:space="0" w:color="000000"/>
-            </w:tcBorders>
             <w:shd w:val="clear" w:color="auto" w:fill="4F81BD" w:themeFill="accent1"/>
             <w:hideMark/>
           </w:tcPr>
@@ -2571,12 +2534,6 @@
         <w:tc>
           <w:tcPr>
             <w:tcW w:w="1625" w:type="dxa"/>
-            <w:tcBorders>
-              <w:top w:val="single" w:sz="4" w:space="0" w:color="000000"/>
-              <w:left w:val="nil"/>
-              <w:bottom w:val="single" w:sz="4" w:space="0" w:color="000000"/>
-              <w:right w:val="single" w:sz="4" w:space="0" w:color="000000"/>
-            </w:tcBorders>
             <w:shd w:val="clear" w:color="auto" w:fill="4F81BD" w:themeFill="accent1"/>
             <w:hideMark/>
           </w:tcPr>
@@ -2600,12 +2557,6 @@
         <w:tc>
           <w:tcPr>
             <w:tcW w:w="1440" w:type="dxa"/>
-            <w:tcBorders>
-              <w:top w:val="single" w:sz="4" w:space="0" w:color="000000"/>
-              <w:left w:val="nil"/>
-              <w:bottom w:val="single" w:sz="4" w:space="0" w:color="000000"/>
-              <w:right w:val="single" w:sz="4" w:space="0" w:color="000000"/>
-            </w:tcBorders>
             <w:shd w:val="clear" w:color="auto" w:fill="4F81BD" w:themeFill="accent1"/>
             <w:hideMark/>
           </w:tcPr>
@@ -2629,12 +2580,6 @@
         <w:tc>
           <w:tcPr>
             <w:tcW w:w="1530" w:type="dxa"/>
-            <w:tcBorders>
-              <w:top w:val="single" w:sz="4" w:space="0" w:color="000000"/>
-              <w:left w:val="nil"/>
-              <w:bottom w:val="single" w:sz="4" w:space="0" w:color="000000"/>
-              <w:right w:val="single" w:sz="4" w:space="0" w:color="000000"/>
-            </w:tcBorders>
             <w:shd w:val="clear" w:color="auto" w:fill="4F81BD" w:themeFill="accent1"/>
             <w:hideMark/>
           </w:tcPr>
@@ -2658,12 +2603,6 @@
         <w:tc>
           <w:tcPr>
             <w:tcW w:w="1530" w:type="dxa"/>
-            <w:tcBorders>
-              <w:top w:val="single" w:sz="4" w:space="0" w:color="000000"/>
-              <w:left w:val="nil"/>
-              <w:bottom w:val="single" w:sz="4" w:space="0" w:color="000000"/>
-              <w:right w:val="single" w:sz="4" w:space="0" w:color="000000"/>
-            </w:tcBorders>
             <w:shd w:val="clear" w:color="auto" w:fill="4F81BD" w:themeFill="accent1"/>
             <w:hideMark/>
           </w:tcPr>
@@ -2692,12 +2631,6 @@
         <w:tc>
           <w:tcPr>
             <w:tcW w:w="1480" w:type="dxa"/>
-            <w:tcBorders>
-              <w:top w:val="nil"/>
-              <w:left w:val="single" w:sz="4" w:space="0" w:color="000000"/>
-              <w:bottom w:val="single" w:sz="4" w:space="0" w:color="000000"/>
-              <w:right w:val="single" w:sz="4" w:space="0" w:color="000000"/>
-            </w:tcBorders>
             <w:shd w:val="clear" w:color="auto" w:fill="auto"/>
             <w:vAlign w:val="bottom"/>
             <w:hideMark/>
@@ -2722,12 +2655,6 @@
         <w:tc>
           <w:tcPr>
             <w:tcW w:w="1480" w:type="dxa"/>
-            <w:tcBorders>
-              <w:top w:val="nil"/>
-              <w:left w:val="nil"/>
-              <w:bottom w:val="single" w:sz="4" w:space="0" w:color="000000"/>
-              <w:right w:val="single" w:sz="4" w:space="0" w:color="000000"/>
-            </w:tcBorders>
             <w:shd w:val="clear" w:color="auto" w:fill="auto"/>
             <w:vAlign w:val="bottom"/>
             <w:hideMark/>
@@ -2752,12 +2679,6 @@
         <w:tc>
           <w:tcPr>
             <w:tcW w:w="1625" w:type="dxa"/>
-            <w:tcBorders>
-              <w:top w:val="nil"/>
-              <w:left w:val="nil"/>
-              <w:bottom w:val="single" w:sz="4" w:space="0" w:color="000000"/>
-              <w:right w:val="single" w:sz="4" w:space="0" w:color="000000"/>
-            </w:tcBorders>
             <w:shd w:val="clear" w:color="auto" w:fill="auto"/>
             <w:vAlign w:val="bottom"/>
             <w:hideMark/>
@@ -2782,12 +2703,6 @@
         <w:tc>
           <w:tcPr>
             <w:tcW w:w="1440" w:type="dxa"/>
-            <w:tcBorders>
-              <w:top w:val="nil"/>
-              <w:left w:val="nil"/>
-              <w:bottom w:val="single" w:sz="4" w:space="0" w:color="000000"/>
-              <w:right w:val="single" w:sz="4" w:space="0" w:color="000000"/>
-            </w:tcBorders>
             <w:shd w:val="clear" w:color="auto" w:fill="auto"/>
             <w:vAlign w:val="bottom"/>
             <w:hideMark/>
@@ -2812,12 +2727,6 @@
         <w:tc>
           <w:tcPr>
             <w:tcW w:w="1530" w:type="dxa"/>
-            <w:tcBorders>
-              <w:top w:val="nil"/>
-              <w:left w:val="nil"/>
-              <w:bottom w:val="single" w:sz="4" w:space="0" w:color="000000"/>
-              <w:right w:val="single" w:sz="4" w:space="0" w:color="000000"/>
-            </w:tcBorders>
             <w:shd w:val="clear" w:color="auto" w:fill="auto"/>
             <w:vAlign w:val="bottom"/>
             <w:hideMark/>
@@ -2842,12 +2751,6 @@
         <w:tc>
           <w:tcPr>
             <w:tcW w:w="1530" w:type="dxa"/>
-            <w:tcBorders>
-              <w:top w:val="nil"/>
-              <w:left w:val="nil"/>
-              <w:bottom w:val="single" w:sz="4" w:space="0" w:color="000000"/>
-              <w:right w:val="single" w:sz="4" w:space="0" w:color="000000"/>
-            </w:tcBorders>
             <w:shd w:val="clear" w:color="auto" w:fill="auto"/>
             <w:vAlign w:val="bottom"/>
             <w:hideMark/>
@@ -2877,12 +2780,6 @@
         <w:tc>
           <w:tcPr>
             <w:tcW w:w="1480" w:type="dxa"/>
-            <w:tcBorders>
-              <w:top w:val="nil"/>
-              <w:left w:val="single" w:sz="4" w:space="0" w:color="000000"/>
-              <w:bottom w:val="single" w:sz="4" w:space="0" w:color="000000"/>
-              <w:right w:val="single" w:sz="4" w:space="0" w:color="000000"/>
-            </w:tcBorders>
             <w:shd w:val="clear" w:color="auto" w:fill="auto"/>
             <w:vAlign w:val="bottom"/>
             <w:hideMark/>
@@ -2907,12 +2804,6 @@
         <w:tc>
           <w:tcPr>
             <w:tcW w:w="1480" w:type="dxa"/>
-            <w:tcBorders>
-              <w:top w:val="nil"/>
-              <w:left w:val="nil"/>
-              <w:bottom w:val="single" w:sz="4" w:space="0" w:color="000000"/>
-              <w:right w:val="single" w:sz="4" w:space="0" w:color="000000"/>
-            </w:tcBorders>
             <w:shd w:val="clear" w:color="auto" w:fill="auto"/>
             <w:vAlign w:val="bottom"/>
             <w:hideMark/>
@@ -2937,12 +2828,6 @@
         <w:tc>
           <w:tcPr>
             <w:tcW w:w="1625" w:type="dxa"/>
-            <w:tcBorders>
-              <w:top w:val="nil"/>
-              <w:left w:val="nil"/>
-              <w:bottom w:val="single" w:sz="4" w:space="0" w:color="000000"/>
-              <w:right w:val="single" w:sz="4" w:space="0" w:color="000000"/>
-            </w:tcBorders>
             <w:shd w:val="clear" w:color="auto" w:fill="auto"/>
             <w:vAlign w:val="bottom"/>
             <w:hideMark/>
@@ -2967,12 +2852,6 @@
         <w:tc>
           <w:tcPr>
             <w:tcW w:w="1440" w:type="dxa"/>
-            <w:tcBorders>
-              <w:top w:val="nil"/>
-              <w:left w:val="nil"/>
-              <w:bottom w:val="single" w:sz="4" w:space="0" w:color="000000"/>
-              <w:right w:val="single" w:sz="4" w:space="0" w:color="000000"/>
-            </w:tcBorders>
             <w:shd w:val="clear" w:color="auto" w:fill="auto"/>
             <w:vAlign w:val="bottom"/>
             <w:hideMark/>
@@ -2997,12 +2876,6 @@
         <w:tc>
           <w:tcPr>
             <w:tcW w:w="1530" w:type="dxa"/>
-            <w:tcBorders>
-              <w:top w:val="nil"/>
-              <w:left w:val="nil"/>
-              <w:bottom w:val="single" w:sz="4" w:space="0" w:color="000000"/>
-              <w:right w:val="single" w:sz="4" w:space="0" w:color="000000"/>
-            </w:tcBorders>
             <w:shd w:val="clear" w:color="auto" w:fill="auto"/>
             <w:vAlign w:val="bottom"/>
             <w:hideMark/>
@@ -3027,12 +2900,6 @@
         <w:tc>
           <w:tcPr>
             <w:tcW w:w="1530" w:type="dxa"/>
-            <w:tcBorders>
-              <w:top w:val="nil"/>
-              <w:left w:val="nil"/>
-              <w:bottom w:val="single" w:sz="4" w:space="0" w:color="000000"/>
-              <w:right w:val="single" w:sz="4" w:space="0" w:color="000000"/>
-            </w:tcBorders>
             <w:shd w:val="clear" w:color="auto" w:fill="auto"/>
             <w:vAlign w:val="bottom"/>
             <w:hideMark/>
@@ -3062,12 +2929,6 @@
         <w:tc>
           <w:tcPr>
             <w:tcW w:w="1480" w:type="dxa"/>
-            <w:tcBorders>
-              <w:top w:val="nil"/>
-              <w:left w:val="single" w:sz="4" w:space="0" w:color="000000"/>
-              <w:bottom w:val="single" w:sz="4" w:space="0" w:color="000000"/>
-              <w:right w:val="single" w:sz="4" w:space="0" w:color="000000"/>
-            </w:tcBorders>
             <w:shd w:val="clear" w:color="auto" w:fill="auto"/>
             <w:vAlign w:val="bottom"/>
             <w:hideMark/>
@@ -3092,12 +2953,6 @@
         <w:tc>
           <w:tcPr>
             <w:tcW w:w="1480" w:type="dxa"/>
-            <w:tcBorders>
-              <w:top w:val="nil"/>
-              <w:left w:val="nil"/>
-              <w:bottom w:val="single" w:sz="4" w:space="0" w:color="000000"/>
-              <w:right w:val="single" w:sz="4" w:space="0" w:color="000000"/>
-            </w:tcBorders>
             <w:shd w:val="clear" w:color="auto" w:fill="auto"/>
             <w:vAlign w:val="bottom"/>
             <w:hideMark/>
@@ -3122,12 +2977,6 @@
         <w:tc>
           <w:tcPr>
             <w:tcW w:w="1625" w:type="dxa"/>
-            <w:tcBorders>
-              <w:top w:val="nil"/>
-              <w:left w:val="nil"/>
-              <w:bottom w:val="single" w:sz="4" w:space="0" w:color="000000"/>
-              <w:right w:val="single" w:sz="4" w:space="0" w:color="000000"/>
-            </w:tcBorders>
             <w:shd w:val="clear" w:color="auto" w:fill="auto"/>
             <w:vAlign w:val="bottom"/>
             <w:hideMark/>
@@ -3152,12 +3001,6 @@
         <w:tc>
           <w:tcPr>
             <w:tcW w:w="1440" w:type="dxa"/>
-            <w:tcBorders>
-              <w:top w:val="nil"/>
-              <w:left w:val="nil"/>
-              <w:bottom w:val="single" w:sz="4" w:space="0" w:color="000000"/>
-              <w:right w:val="single" w:sz="4" w:space="0" w:color="000000"/>
-            </w:tcBorders>
             <w:shd w:val="clear" w:color="auto" w:fill="auto"/>
             <w:vAlign w:val="bottom"/>
             <w:hideMark/>
@@ -3182,12 +3025,6 @@
         <w:tc>
           <w:tcPr>
             <w:tcW w:w="1530" w:type="dxa"/>
-            <w:tcBorders>
-              <w:top w:val="nil"/>
-              <w:left w:val="nil"/>
-              <w:bottom w:val="single" w:sz="4" w:space="0" w:color="000000"/>
-              <w:right w:val="single" w:sz="4" w:space="0" w:color="000000"/>
-            </w:tcBorders>
             <w:shd w:val="clear" w:color="auto" w:fill="auto"/>
             <w:vAlign w:val="bottom"/>
             <w:hideMark/>
@@ -3212,12 +3049,6 @@
         <w:tc>
           <w:tcPr>
             <w:tcW w:w="1530" w:type="dxa"/>
-            <w:tcBorders>
-              <w:top w:val="nil"/>
-              <w:left w:val="nil"/>
-              <w:bottom w:val="single" w:sz="4" w:space="0" w:color="000000"/>
-              <w:right w:val="single" w:sz="4" w:space="0" w:color="000000"/>
-            </w:tcBorders>
             <w:shd w:val="clear" w:color="auto" w:fill="auto"/>
             <w:vAlign w:val="bottom"/>
             <w:hideMark/>
@@ -3247,12 +3078,6 @@
         <w:tc>
           <w:tcPr>
             <w:tcW w:w="1480" w:type="dxa"/>
-            <w:tcBorders>
-              <w:top w:val="nil"/>
-              <w:left w:val="single" w:sz="4" w:space="0" w:color="000000"/>
-              <w:bottom w:val="single" w:sz="4" w:space="0" w:color="000000"/>
-              <w:right w:val="single" w:sz="4" w:space="0" w:color="000000"/>
-            </w:tcBorders>
             <w:shd w:val="clear" w:color="auto" w:fill="auto"/>
             <w:vAlign w:val="bottom"/>
             <w:hideMark/>
@@ -3281,12 +3106,6 @@
         <w:tc>
           <w:tcPr>
             <w:tcW w:w="1480" w:type="dxa"/>
-            <w:tcBorders>
-              <w:top w:val="nil"/>
-              <w:left w:val="nil"/>
-              <w:bottom w:val="single" w:sz="4" w:space="0" w:color="000000"/>
-              <w:right w:val="single" w:sz="4" w:space="0" w:color="000000"/>
-            </w:tcBorders>
             <w:shd w:val="clear" w:color="auto" w:fill="auto"/>
             <w:vAlign w:val="bottom"/>
             <w:hideMark/>
@@ -3311,12 +3130,6 @@
         <w:tc>
           <w:tcPr>
             <w:tcW w:w="1625" w:type="dxa"/>
-            <w:tcBorders>
-              <w:top w:val="nil"/>
-              <w:left w:val="nil"/>
-              <w:bottom w:val="single" w:sz="4" w:space="0" w:color="000000"/>
-              <w:right w:val="single" w:sz="4" w:space="0" w:color="000000"/>
-            </w:tcBorders>
             <w:shd w:val="clear" w:color="auto" w:fill="auto"/>
             <w:vAlign w:val="bottom"/>
             <w:hideMark/>
@@ -3341,12 +3154,6 @@
         <w:tc>
           <w:tcPr>
             <w:tcW w:w="1440" w:type="dxa"/>
-            <w:tcBorders>
-              <w:top w:val="nil"/>
-              <w:left w:val="nil"/>
-              <w:bottom w:val="single" w:sz="4" w:space="0" w:color="000000"/>
-              <w:right w:val="single" w:sz="4" w:space="0" w:color="000000"/>
-            </w:tcBorders>
             <w:shd w:val="clear" w:color="auto" w:fill="auto"/>
             <w:vAlign w:val="bottom"/>
             <w:hideMark/>
@@ -3371,12 +3178,6 @@
         <w:tc>
           <w:tcPr>
             <w:tcW w:w="1530" w:type="dxa"/>
-            <w:tcBorders>
-              <w:top w:val="nil"/>
-              <w:left w:val="nil"/>
-              <w:bottom w:val="single" w:sz="4" w:space="0" w:color="000000"/>
-              <w:right w:val="single" w:sz="4" w:space="0" w:color="000000"/>
-            </w:tcBorders>
             <w:shd w:val="clear" w:color="auto" w:fill="auto"/>
             <w:vAlign w:val="bottom"/>
             <w:hideMark/>
@@ -3401,12 +3202,6 @@
         <w:tc>
           <w:tcPr>
             <w:tcW w:w="1530" w:type="dxa"/>
-            <w:tcBorders>
-              <w:top w:val="nil"/>
-              <w:left w:val="nil"/>
-              <w:bottom w:val="single" w:sz="4" w:space="0" w:color="000000"/>
-              <w:right w:val="single" w:sz="4" w:space="0" w:color="000000"/>
-            </w:tcBorders>
             <w:shd w:val="clear" w:color="auto" w:fill="auto"/>
             <w:vAlign w:val="bottom"/>
             <w:hideMark/>
@@ -3443,15 +3238,13 @@
         <w:t>(</w:t>
       </w:r>
       <w:r>
-        <w:t xml:space="preserve">If research is specific to taxonomic groups, please identify them here in a way that can be tied to a </w:t>
-      </w:r>
-      <w:proofErr w:type="gramStart"/>
-      <w:r>
-        <w:t>generally-accepted</w:t>
-      </w:r>
-      <w:proofErr w:type="gramEnd"/>
-      <w:r>
-        <w:t xml:space="preserve"> taxonomic authority. For plant data, the Jornada uses USDA Plants database codes, see </w:t>
+        <w:t>If research is specific to taxonomic groups, please identify them here in a way that can be tied to a</w:t>
+      </w:r>
+      <w:r>
+        <w:t xml:space="preserve">n </w:t>
+      </w:r>
+      <w:r>
+        <w:t xml:space="preserve">accepted taxonomic authority. For plant data, the Jornada uses USDA Plants database codes, see </w:t>
       </w:r>
       <w:hyperlink r:id="rId13" w:history="1">
         <w:r>
@@ -3482,6 +3275,14 @@
     <w:tbl>
       <w:tblPr>
         <w:tblW w:w="9175" w:type="dxa"/>
+        <w:tblBorders>
+          <w:top w:val="single" w:sz="4" w:space="0" w:color="auto"/>
+          <w:left w:val="single" w:sz="4" w:space="0" w:color="auto"/>
+          <w:bottom w:val="single" w:sz="4" w:space="0" w:color="auto"/>
+          <w:right w:val="single" w:sz="4" w:space="0" w:color="auto"/>
+          <w:insideH w:val="single" w:sz="4" w:space="0" w:color="auto"/>
+          <w:insideV w:val="single" w:sz="4" w:space="0" w:color="auto"/>
+        </w:tblBorders>
         <w:tblLook w:val="04A0" w:firstRow="1" w:lastRow="0" w:firstColumn="1" w:lastColumn="0" w:noHBand="0" w:noVBand="1"/>
       </w:tblPr>
       <w:tblGrid>
@@ -3495,12 +3296,6 @@
         <w:tc>
           <w:tcPr>
             <w:tcW w:w="1480" w:type="dxa"/>
-            <w:tcBorders>
-              <w:top w:val="single" w:sz="4" w:space="0" w:color="000000"/>
-              <w:left w:val="single" w:sz="4" w:space="0" w:color="000000"/>
-              <w:bottom w:val="single" w:sz="4" w:space="0" w:color="000000"/>
-              <w:right w:val="single" w:sz="4" w:space="0" w:color="000000"/>
-            </w:tcBorders>
             <w:shd w:val="clear" w:color="auto" w:fill="4F81BD" w:themeFill="accent1"/>
             <w:hideMark/>
           </w:tcPr>
@@ -3524,12 +3319,6 @@
         <w:tc>
           <w:tcPr>
             <w:tcW w:w="1665" w:type="dxa"/>
-            <w:tcBorders>
-              <w:top w:val="single" w:sz="4" w:space="0" w:color="000000"/>
-              <w:left w:val="nil"/>
-              <w:bottom w:val="single" w:sz="4" w:space="0" w:color="000000"/>
-              <w:right w:val="single" w:sz="4" w:space="0" w:color="000000"/>
-            </w:tcBorders>
             <w:shd w:val="clear" w:color="auto" w:fill="4F81BD" w:themeFill="accent1"/>
             <w:hideMark/>
           </w:tcPr>
@@ -3569,12 +3358,6 @@
         <w:tc>
           <w:tcPr>
             <w:tcW w:w="1440" w:type="dxa"/>
-            <w:tcBorders>
-              <w:top w:val="single" w:sz="4" w:space="0" w:color="000000"/>
-              <w:left w:val="nil"/>
-              <w:bottom w:val="single" w:sz="4" w:space="0" w:color="000000"/>
-              <w:right w:val="single" w:sz="4" w:space="0" w:color="000000"/>
-            </w:tcBorders>
             <w:shd w:val="clear" w:color="auto" w:fill="4F81BD" w:themeFill="accent1"/>
             <w:hideMark/>
           </w:tcPr>
@@ -3598,12 +3381,6 @@
         <w:tc>
           <w:tcPr>
             <w:tcW w:w="1530" w:type="dxa"/>
-            <w:tcBorders>
-              <w:top w:val="single" w:sz="4" w:space="0" w:color="000000"/>
-              <w:left w:val="nil"/>
-              <w:bottom w:val="single" w:sz="4" w:space="0" w:color="000000"/>
-              <w:right w:val="single" w:sz="4" w:space="0" w:color="000000"/>
-            </w:tcBorders>
             <w:shd w:val="clear" w:color="auto" w:fill="4F81BD" w:themeFill="accent1"/>
             <w:hideMark/>
           </w:tcPr>
@@ -3627,12 +3404,6 @@
         <w:tc>
           <w:tcPr>
             <w:tcW w:w="3060" w:type="dxa"/>
-            <w:tcBorders>
-              <w:top w:val="single" w:sz="4" w:space="0" w:color="000000"/>
-              <w:left w:val="nil"/>
-              <w:bottom w:val="single" w:sz="4" w:space="0" w:color="000000"/>
-              <w:right w:val="single" w:sz="4" w:space="0" w:color="000000"/>
-            </w:tcBorders>
             <w:shd w:val="clear" w:color="auto" w:fill="4F81BD" w:themeFill="accent1"/>
             <w:hideMark/>
           </w:tcPr>
@@ -3661,12 +3432,6 @@
         <w:tc>
           <w:tcPr>
             <w:tcW w:w="1480" w:type="dxa"/>
-            <w:tcBorders>
-              <w:top w:val="nil"/>
-              <w:left w:val="single" w:sz="4" w:space="0" w:color="000000"/>
-              <w:bottom w:val="single" w:sz="4" w:space="0" w:color="000000"/>
-              <w:right w:val="single" w:sz="4" w:space="0" w:color="000000"/>
-            </w:tcBorders>
             <w:shd w:val="clear" w:color="auto" w:fill="auto"/>
             <w:noWrap/>
             <w:vAlign w:val="bottom"/>
@@ -3692,12 +3457,6 @@
         <w:tc>
           <w:tcPr>
             <w:tcW w:w="1665" w:type="dxa"/>
-            <w:tcBorders>
-              <w:top w:val="nil"/>
-              <w:left w:val="nil"/>
-              <w:bottom w:val="single" w:sz="4" w:space="0" w:color="000000"/>
-              <w:right w:val="single" w:sz="4" w:space="0" w:color="000000"/>
-            </w:tcBorders>
             <w:shd w:val="clear" w:color="auto" w:fill="auto"/>
             <w:noWrap/>
             <w:vAlign w:val="bottom"/>
@@ -3723,12 +3482,6 @@
         <w:tc>
           <w:tcPr>
             <w:tcW w:w="1440" w:type="dxa"/>
-            <w:tcBorders>
-              <w:top w:val="nil"/>
-              <w:left w:val="nil"/>
-              <w:bottom w:val="single" w:sz="4" w:space="0" w:color="000000"/>
-              <w:right w:val="single" w:sz="4" w:space="0" w:color="000000"/>
-            </w:tcBorders>
             <w:shd w:val="clear" w:color="auto" w:fill="auto"/>
             <w:noWrap/>
             <w:vAlign w:val="bottom"/>
@@ -3754,12 +3507,6 @@
         <w:tc>
           <w:tcPr>
             <w:tcW w:w="1530" w:type="dxa"/>
-            <w:tcBorders>
-              <w:top w:val="nil"/>
-              <w:left w:val="nil"/>
-              <w:bottom w:val="single" w:sz="4" w:space="0" w:color="000000"/>
-              <w:right w:val="single" w:sz="4" w:space="0" w:color="000000"/>
-            </w:tcBorders>
             <w:shd w:val="clear" w:color="auto" w:fill="auto"/>
             <w:noWrap/>
             <w:vAlign w:val="bottom"/>
@@ -3785,12 +3532,6 @@
         <w:tc>
           <w:tcPr>
             <w:tcW w:w="3060" w:type="dxa"/>
-            <w:tcBorders>
-              <w:top w:val="single" w:sz="4" w:space="0" w:color="000000"/>
-              <w:left w:val="nil"/>
-              <w:bottom w:val="single" w:sz="4" w:space="0" w:color="000000"/>
-              <w:right w:val="single" w:sz="4" w:space="0" w:color="000000"/>
-            </w:tcBorders>
             <w:shd w:val="clear" w:color="auto" w:fill="auto"/>
             <w:noWrap/>
             <w:vAlign w:val="bottom"/>
@@ -3821,12 +3562,6 @@
         <w:tc>
           <w:tcPr>
             <w:tcW w:w="1480" w:type="dxa"/>
-            <w:tcBorders>
-              <w:top w:val="nil"/>
-              <w:left w:val="single" w:sz="4" w:space="0" w:color="000000"/>
-              <w:bottom w:val="single" w:sz="4" w:space="0" w:color="000000"/>
-              <w:right w:val="single" w:sz="4" w:space="0" w:color="000000"/>
-            </w:tcBorders>
             <w:shd w:val="clear" w:color="auto" w:fill="auto"/>
             <w:noWrap/>
             <w:vAlign w:val="bottom"/>
@@ -3852,12 +3587,6 @@
         <w:tc>
           <w:tcPr>
             <w:tcW w:w="1665" w:type="dxa"/>
-            <w:tcBorders>
-              <w:top w:val="nil"/>
-              <w:left w:val="nil"/>
-              <w:bottom w:val="single" w:sz="4" w:space="0" w:color="000000"/>
-              <w:right w:val="single" w:sz="4" w:space="0" w:color="000000"/>
-            </w:tcBorders>
             <w:shd w:val="clear" w:color="auto" w:fill="auto"/>
             <w:noWrap/>
             <w:vAlign w:val="bottom"/>
@@ -3883,12 +3612,6 @@
         <w:tc>
           <w:tcPr>
             <w:tcW w:w="1440" w:type="dxa"/>
-            <w:tcBorders>
-              <w:top w:val="nil"/>
-              <w:left w:val="nil"/>
-              <w:bottom w:val="single" w:sz="4" w:space="0" w:color="000000"/>
-              <w:right w:val="single" w:sz="4" w:space="0" w:color="000000"/>
-            </w:tcBorders>
             <w:shd w:val="clear" w:color="auto" w:fill="auto"/>
             <w:noWrap/>
             <w:vAlign w:val="bottom"/>
@@ -3914,12 +3637,6 @@
         <w:tc>
           <w:tcPr>
             <w:tcW w:w="1530" w:type="dxa"/>
-            <w:tcBorders>
-              <w:top w:val="nil"/>
-              <w:left w:val="nil"/>
-              <w:bottom w:val="single" w:sz="4" w:space="0" w:color="000000"/>
-              <w:right w:val="single" w:sz="4" w:space="0" w:color="000000"/>
-            </w:tcBorders>
             <w:shd w:val="clear" w:color="auto" w:fill="auto"/>
             <w:noWrap/>
             <w:vAlign w:val="bottom"/>
@@ -3945,12 +3662,6 @@
         <w:tc>
           <w:tcPr>
             <w:tcW w:w="3060" w:type="dxa"/>
-            <w:tcBorders>
-              <w:top w:val="single" w:sz="4" w:space="0" w:color="000000"/>
-              <w:left w:val="nil"/>
-              <w:bottom w:val="single" w:sz="4" w:space="0" w:color="000000"/>
-              <w:right w:val="single" w:sz="4" w:space="0" w:color="000000"/>
-            </w:tcBorders>
             <w:shd w:val="clear" w:color="auto" w:fill="auto"/>
             <w:noWrap/>
             <w:vAlign w:val="bottom"/>
@@ -3981,12 +3692,6 @@
         <w:tc>
           <w:tcPr>
             <w:tcW w:w="1480" w:type="dxa"/>
-            <w:tcBorders>
-              <w:top w:val="nil"/>
-              <w:left w:val="single" w:sz="4" w:space="0" w:color="000000"/>
-              <w:bottom w:val="single" w:sz="4" w:space="0" w:color="000000"/>
-              <w:right w:val="single" w:sz="4" w:space="0" w:color="000000"/>
-            </w:tcBorders>
             <w:shd w:val="clear" w:color="auto" w:fill="auto"/>
             <w:noWrap/>
             <w:vAlign w:val="bottom"/>
@@ -4012,12 +3717,6 @@
         <w:tc>
           <w:tcPr>
             <w:tcW w:w="1665" w:type="dxa"/>
-            <w:tcBorders>
-              <w:top w:val="nil"/>
-              <w:left w:val="nil"/>
-              <w:bottom w:val="single" w:sz="4" w:space="0" w:color="000000"/>
-              <w:right w:val="single" w:sz="4" w:space="0" w:color="000000"/>
-            </w:tcBorders>
             <w:shd w:val="clear" w:color="auto" w:fill="auto"/>
             <w:noWrap/>
             <w:vAlign w:val="bottom"/>
@@ -4043,12 +3742,6 @@
         <w:tc>
           <w:tcPr>
             <w:tcW w:w="1440" w:type="dxa"/>
-            <w:tcBorders>
-              <w:top w:val="nil"/>
-              <w:left w:val="nil"/>
-              <w:bottom w:val="single" w:sz="4" w:space="0" w:color="000000"/>
-              <w:right w:val="single" w:sz="4" w:space="0" w:color="000000"/>
-            </w:tcBorders>
             <w:shd w:val="clear" w:color="auto" w:fill="auto"/>
             <w:noWrap/>
             <w:vAlign w:val="bottom"/>
@@ -4074,12 +3767,6 @@
         <w:tc>
           <w:tcPr>
             <w:tcW w:w="1530" w:type="dxa"/>
-            <w:tcBorders>
-              <w:top w:val="nil"/>
-              <w:left w:val="nil"/>
-              <w:bottom w:val="single" w:sz="4" w:space="0" w:color="000000"/>
-              <w:right w:val="single" w:sz="4" w:space="0" w:color="000000"/>
-            </w:tcBorders>
             <w:shd w:val="clear" w:color="auto" w:fill="auto"/>
             <w:noWrap/>
             <w:vAlign w:val="bottom"/>
@@ -4105,12 +3792,6 @@
         <w:tc>
           <w:tcPr>
             <w:tcW w:w="3060" w:type="dxa"/>
-            <w:tcBorders>
-              <w:top w:val="single" w:sz="4" w:space="0" w:color="000000"/>
-              <w:left w:val="nil"/>
-              <w:bottom w:val="single" w:sz="4" w:space="0" w:color="000000"/>
-              <w:right w:val="single" w:sz="4" w:space="0" w:color="000000"/>
-            </w:tcBorders>
             <w:shd w:val="clear" w:color="auto" w:fill="auto"/>
             <w:noWrap/>
             <w:vAlign w:val="bottom"/>
@@ -4141,12 +3822,6 @@
         <w:tc>
           <w:tcPr>
             <w:tcW w:w="1480" w:type="dxa"/>
-            <w:tcBorders>
-              <w:top w:val="nil"/>
-              <w:left w:val="single" w:sz="4" w:space="0" w:color="000000"/>
-              <w:bottom w:val="single" w:sz="4" w:space="0" w:color="000000"/>
-              <w:right w:val="single" w:sz="4" w:space="0" w:color="000000"/>
-            </w:tcBorders>
             <w:shd w:val="clear" w:color="auto" w:fill="auto"/>
             <w:noWrap/>
             <w:vAlign w:val="bottom"/>
@@ -4172,12 +3847,6 @@
         <w:tc>
           <w:tcPr>
             <w:tcW w:w="1665" w:type="dxa"/>
-            <w:tcBorders>
-              <w:top w:val="nil"/>
-              <w:left w:val="nil"/>
-              <w:bottom w:val="single" w:sz="4" w:space="0" w:color="000000"/>
-              <w:right w:val="single" w:sz="4" w:space="0" w:color="000000"/>
-            </w:tcBorders>
             <w:shd w:val="clear" w:color="auto" w:fill="auto"/>
             <w:noWrap/>
             <w:vAlign w:val="bottom"/>
@@ -4203,12 +3872,6 @@
         <w:tc>
           <w:tcPr>
             <w:tcW w:w="1440" w:type="dxa"/>
-            <w:tcBorders>
-              <w:top w:val="nil"/>
-              <w:left w:val="nil"/>
-              <w:bottom w:val="single" w:sz="4" w:space="0" w:color="000000"/>
-              <w:right w:val="single" w:sz="4" w:space="0" w:color="000000"/>
-            </w:tcBorders>
             <w:shd w:val="clear" w:color="auto" w:fill="auto"/>
             <w:noWrap/>
             <w:vAlign w:val="bottom"/>
@@ -4234,12 +3897,6 @@
         <w:tc>
           <w:tcPr>
             <w:tcW w:w="1530" w:type="dxa"/>
-            <w:tcBorders>
-              <w:top w:val="nil"/>
-              <w:left w:val="nil"/>
-              <w:bottom w:val="single" w:sz="4" w:space="0" w:color="000000"/>
-              <w:right w:val="single" w:sz="4" w:space="0" w:color="000000"/>
-            </w:tcBorders>
             <w:shd w:val="clear" w:color="auto" w:fill="auto"/>
             <w:noWrap/>
             <w:vAlign w:val="bottom"/>
@@ -4265,12 +3922,6 @@
         <w:tc>
           <w:tcPr>
             <w:tcW w:w="3060" w:type="dxa"/>
-            <w:tcBorders>
-              <w:top w:val="single" w:sz="4" w:space="0" w:color="000000"/>
-              <w:left w:val="nil"/>
-              <w:bottom w:val="single" w:sz="4" w:space="0" w:color="000000"/>
-              <w:right w:val="single" w:sz="4" w:space="0" w:color="000000"/>
-            </w:tcBorders>
             <w:shd w:val="clear" w:color="auto" w:fill="auto"/>
             <w:noWrap/>
             <w:vAlign w:val="bottom"/>
@@ -4299,12 +3950,16 @@
       <w:pPr>
         <w:pStyle w:val="Heading2"/>
       </w:pPr>
-      <w:r>
-        <w:lastRenderedPageBreak/>
-        <w:t>Methods</w:t>
-      </w:r>
     </w:p>
     <w:p>
+      <w:pPr>
+        <w:pStyle w:val="Heading2"/>
+      </w:pPr>
+      <w:r>
+        <w:t>Methods</w:t>
+      </w:r>
+    </w:p>
+    <w:p>
       <w:r>
         <w:t>(</w:t>
       </w:r>
@@ -4323,6 +3978,7 @@
         <w:t>)</w:t>
       </w:r>
     </w:p>
+    <w:p/>
     <w:p/>
     <w:p>
       <w:pPr>
@@ -4409,10 +4065,7 @@
         <w:t xml:space="preserve">: </w:t>
       </w:r>
       <w:r>
-        <w:t>P</w:t>
-      </w:r>
-      <w:r>
-        <w:t>lease be specific, it can be lengthy</w:t>
+        <w:t>Describe the column in a specific way. This can be lengthy.</w:t>
       </w:r>
     </w:p>
     <w:p>
@@ -4494,25 +4147,25 @@
         </w:numPr>
       </w:pPr>
       <w:r>
-        <w:t>For categorical variables,</w:t>
-      </w:r>
-      <w:r>
-        <w:t xml:space="preserve"> </w:t>
-      </w:r>
-      <w:r>
-        <w:t>list the</w:t>
+        <w:t>For categorical variables, list the</w:t>
       </w:r>
       <w:r>
         <w:t xml:space="preserve"> possible values for any categor</w:t>
       </w:r>
       <w:r>
-        <w:t>y or code</w:t>
+        <w:t>y or</w:t>
       </w:r>
       <w:r>
         <w:t xml:space="preserve"> codes used</w:t>
       </w:r>
       <w:r>
-        <w:t>, in the column t</w:t>
+        <w:t xml:space="preserve"> in the column</w:t>
+      </w:r>
+      <w:r>
+        <w:t>,</w:t>
+      </w:r>
+      <w:r>
+        <w:t xml:space="preserve"> t</w:t>
       </w:r>
       <w:r>
         <w:t>hen give the meaning of each category or code.</w:t>
@@ -4570,6 +4223,48 @@
       <w:r>
         <w:t xml:space="preserve"> plus the time zone and whether or not daylight savings was observed.</w:t>
       </w:r>
+    </w:p>
+    <w:p>
+      <w:pPr>
+        <w:pStyle w:val="ListParagraph"/>
+        <w:numPr>
+          <w:ilvl w:val="0"/>
+          <w:numId w:val="4"/>
+        </w:numPr>
+      </w:pPr>
+      <w:r>
+        <w:rPr>
+          <w:b/>
+          <w:bCs/>
+        </w:rPr>
+        <w:t>Missing</w:t>
+      </w:r>
+      <w:r>
+        <w:rPr>
+          <w:b/>
+          <w:bCs/>
+        </w:rPr>
+        <w:t xml:space="preserve"> value code</w:t>
+      </w:r>
+      <w:r>
+        <w:t xml:space="preserve">: </w:t>
+      </w:r>
+      <w:r>
+        <w:t xml:space="preserve">If a code for ‘no data’ is used, please specify: </w:t>
+      </w:r>
+      <w:proofErr w:type="gramStart"/>
+      <w:r>
+        <w:t>e.g.</w:t>
+      </w:r>
+      <w:proofErr w:type="gramEnd"/>
+      <w:r>
+        <w:t xml:space="preserve"> -9999, NA, </w:t>
+      </w:r>
+      <w:proofErr w:type="spellStart"/>
+      <w:r>
+        <w:t>NaN</w:t>
+      </w:r>
+      <w:proofErr w:type="spellEnd"/>
     </w:p>
     <w:p>
       <w:pPr>
@@ -4633,7 +4328,16 @@
           <w:iCs/>
           <w:color w:val="000000"/>
         </w:rPr>
-        <w:t>Table and file information</w:t>
+        <w:t>Data t</w:t>
+      </w:r>
+      <w:r>
+        <w:rPr>
+          <w:rFonts w:ascii="Calibri" w:eastAsia="Times New Roman" w:hAnsi="Calibri" w:cs="Calibri"/>
+          <w:i/>
+          <w:iCs/>
+          <w:color w:val="000000"/>
+        </w:rPr>
+        <w:t>able and file information</w:t>
       </w:r>
     </w:p>
     <w:tbl>
@@ -4917,7 +4621,14 @@
                 <w:b w:val="0"/>
                 <w:bCs w:val="0"/>
               </w:rPr>
-              <w:t>Empty value code</w:t>
+              <w:t>Missing</w:t>
+            </w:r>
+            <w:r>
+              <w:rPr>
+                <w:b w:val="0"/>
+                <w:bCs w:val="0"/>
+              </w:rPr>
+              <w:t xml:space="preserve"> value code</w:t>
             </w:r>
           </w:p>
         </w:tc>
@@ -5282,17 +4993,48 @@
     </w:tbl>
     <w:p>
       <w:pPr>
+        <w:pStyle w:val="Heading2"/>
+      </w:pPr>
+      <w:r>
         <w:rPr>
+          <w:rFonts w:asciiTheme="minorHAnsi" w:eastAsiaTheme="minorHAnsi" w:hAnsiTheme="minorHAnsi" w:cstheme="minorBidi"/>
+          <w:b w:val="0"/>
+          <w:bCs w:val="0"/>
           <w:i/>
           <w:iCs/>
+          <w:color w:val="auto"/>
+          <w:sz w:val="22"/>
+          <w:szCs w:val="22"/>
         </w:rPr>
-      </w:pPr>
-      <w:r>
+        <w:t>Variable attributes table - each row describes a column in the data table. Add rows as needed.</w:t>
+      </w:r>
+    </w:p>
+    <w:p>
+      <w:pPr>
+        <w:pStyle w:val="Heading2"/>
         <w:rPr>
+          <w:rFonts w:asciiTheme="minorHAnsi" w:hAnsiTheme="minorHAnsi" w:cstheme="minorHAnsi"/>
+          <w:b w:val="0"/>
+          <w:bCs w:val="0"/>
           <w:i/>
           <w:iCs/>
+          <w:color w:val="auto"/>
+          <w:sz w:val="22"/>
+          <w:szCs w:val="22"/>
         </w:rPr>
-        <w:t>Variable attributes for each column in the table. Add rows as needed.</w:t>
+      </w:pPr>
+      <w:r>
+        <w:rPr>
+          <w:rFonts w:asciiTheme="minorHAnsi" w:hAnsiTheme="minorHAnsi" w:cstheme="minorHAnsi"/>
+          <w:b w:val="0"/>
+          <w:bCs w:val="0"/>
+          <w:i/>
+          <w:iCs/>
+          <w:color w:val="auto"/>
+          <w:sz w:val="22"/>
+          <w:szCs w:val="22"/>
+        </w:rPr>
+        <w:t>(Add other Data Tables here if necessary)</w:t>
       </w:r>
     </w:p>
     <w:p>
@@ -5305,7 +5047,10 @@
         <w:pStyle w:val="Heading2"/>
       </w:pPr>
       <w:r>
-        <w:t>Other data entities</w:t>
+        <w:t xml:space="preserve">Other </w:t>
+      </w:r>
+      <w:r>
+        <w:t>attachments</w:t>
       </w:r>
     </w:p>
     <w:p>
@@ -5313,7 +5058,10 @@
         <w:t>(</w:t>
       </w:r>
       <w:r>
-        <w:t>List any other files included with this dataset that are not "Data Tables". These might include code or scripts you wrote to create, clean, or analyze the data, images, compressed archive files, etc. Add more rows as necessary.</w:t>
+        <w:t>List any other data files or attachments you would like to archive with this dataset. These can include spatial data files, code/scripts to create, clean, or analyze the data, images, PDF files, .zip archives, etc. Add more rows as necessary</w:t>
+      </w:r>
+      <w:r>
+        <w:t>.</w:t>
       </w:r>
       <w:r>
         <w:t>)</w:t>
@@ -5632,16 +5380,20 @@
         </w:tc>
       </w:tr>
     </w:tbl>
-    <w:p/>
     <w:p>
       <w:pPr>
         <w:pStyle w:val="Heading2"/>
       </w:pPr>
-      <w:r>
-        <w:t>References</w:t>
-      </w:r>
     </w:p>
     <w:p>
+      <w:pPr>
+        <w:pStyle w:val="Heading2"/>
+      </w:pPr>
+      <w:r>
+        <w:t>References</w:t>
+      </w:r>
+    </w:p>
+    <w:p>
       <w:r>
         <w:t>(</w:t>
       </w:r>
@@ -5649,10 +5401,7 @@
         <w:t>Provide a reference for any articles or other documents cited in the Methods</w:t>
       </w:r>
       <w:r>
-        <w:t xml:space="preserve"> or other parts of the dataset.</w:t>
-      </w:r>
-      <w:r>
-        <w:t>)</w:t>
+        <w:t xml:space="preserve"> or other parts of the dataset.)</w:t>
       </w:r>
     </w:p>
     <w:tbl>
@@ -5686,7 +5435,18 @@
             <w:tcW w:w="1623" w:type="dxa"/>
           </w:tcPr>
           <w:p>
-            <w:r>
+            <w:pPr>
+              <w:suppressAutoHyphens/>
+              <w:rPr>
+                <w:b w:val="0"/>
+                <w:bCs w:val="0"/>
+              </w:rPr>
+            </w:pPr>
+            <w:r>
+              <w:rPr>
+                <w:b w:val="0"/>
+                <w:bCs w:val="0"/>
+              </w:rPr>
               <w:t>Article DOI or URL (DOI is preferred)</w:t>
             </w:r>
           </w:p>
@@ -5697,9 +5457,18 @@
           </w:tcPr>
           <w:p>
             <w:pPr>
+              <w:suppressAutoHyphens/>
               <w:cnfStyle w:val="100000000000" w:firstRow="1" w:lastRow="0" w:firstColumn="0" w:lastColumn="0" w:oddVBand="0" w:evenVBand="0" w:oddHBand="0" w:evenHBand="0" w:firstRowFirstColumn="0" w:firstRowLastColumn="0" w:lastRowFirstColumn="0" w:lastRowLastColumn="0"/>
-            </w:pPr>
-            <w:r>
+              <w:rPr>
+                <w:b w:val="0"/>
+                <w:bCs w:val="0"/>
+              </w:rPr>
+            </w:pPr>
+            <w:r>
+              <w:rPr>
+                <w:b w:val="0"/>
+                <w:bCs w:val="0"/>
+              </w:rPr>
               <w:t>Article title</w:t>
             </w:r>
           </w:p>
@@ -5710,13 +5479,19 @@
           </w:tcPr>
           <w:p>
             <w:pPr>
+              <w:suppressAutoHyphens/>
               <w:cnfStyle w:val="100000000000" w:firstRow="1" w:lastRow="0" w:firstColumn="0" w:lastColumn="0" w:oddVBand="0" w:evenVBand="0" w:oddHBand="0" w:evenHBand="0" w:firstRowFirstColumn="0" w:firstRowLastColumn="0" w:lastRowFirstColumn="0" w:lastRowLastColumn="0"/>
-            </w:pPr>
-            <w:r>
-              <w:t>Journal title</w:t>
-            </w:r>
-            <w:r>
-              <w:t xml:space="preserve"> (if applicable)</w:t>
+              <w:rPr>
+                <w:b w:val="0"/>
+                <w:bCs w:val="0"/>
+              </w:rPr>
+            </w:pPr>
+            <w:r>
+              <w:rPr>
+                <w:b w:val="0"/>
+                <w:bCs w:val="0"/>
+              </w:rPr>
+              <w:t>Journal title (if applicable)</w:t>
             </w:r>
           </w:p>
         </w:tc>
@@ -5726,9 +5501,18 @@
           </w:tcPr>
           <w:p>
             <w:pPr>
+              <w:suppressAutoHyphens/>
               <w:cnfStyle w:val="100000000000" w:firstRow="1" w:lastRow="0" w:firstColumn="0" w:lastColumn="0" w:oddVBand="0" w:evenVBand="0" w:oddHBand="0" w:evenHBand="0" w:firstRowFirstColumn="0" w:firstRowLastColumn="0" w:lastRowFirstColumn="0" w:lastRowLastColumn="0"/>
-            </w:pPr>
-            <w:r>
+              <w:rPr>
+                <w:b w:val="0"/>
+                <w:bCs w:val="0"/>
+              </w:rPr>
+            </w:pPr>
+            <w:r>
+              <w:rPr>
+                <w:b w:val="0"/>
+                <w:bCs w:val="0"/>
+              </w:rPr>
               <w:t>Creator (name &amp; email)</w:t>
             </w:r>
           </w:p>
@@ -6002,12 +5786,6 @@
         </w:tc>
       </w:tr>
     </w:tbl>
-    <w:p/>
-    <w:p>
-      <w:pPr>
-        <w:pStyle w:val="Heading2"/>
-      </w:pPr>
-    </w:p>
     <w:p>
       <w:pPr>
         <w:pStyle w:val="Heading2"/>
@@ -6058,6 +5836,7 @@
           </w:tcPr>
           <w:p>
             <w:pPr>
+              <w:suppressAutoHyphens/>
               <w:rPr>
                 <w:b w:val="0"/>
                 <w:bCs w:val="0"/>
@@ -6078,6 +5857,7 @@
           </w:tcPr>
           <w:p>
             <w:pPr>
+              <w:suppressAutoHyphens/>
               <w:cnfStyle w:val="100000000000" w:firstRow="1" w:lastRow="0" w:firstColumn="0" w:lastColumn="0" w:oddVBand="0" w:evenVBand="0" w:oddHBand="0" w:evenHBand="0" w:firstRowFirstColumn="0" w:firstRowLastColumn="0" w:lastRowFirstColumn="0" w:lastRowLastColumn="0"/>
               <w:rPr>
                 <w:b w:val="0"/>
@@ -6099,6 +5879,7 @@
           </w:tcPr>
           <w:p>
             <w:pPr>
+              <w:suppressAutoHyphens/>
               <w:cnfStyle w:val="100000000000" w:firstRow="1" w:lastRow="0" w:firstColumn="0" w:lastColumn="0" w:oddVBand="0" w:evenVBand="0" w:oddHBand="0" w:evenHBand="0" w:firstRowFirstColumn="0" w:firstRowLastColumn="0" w:lastRowFirstColumn="0" w:lastRowLastColumn="0"/>
               <w:rPr>
                 <w:b w:val="0"/>
@@ -6120,6 +5901,7 @@
           </w:tcPr>
           <w:p>
             <w:pPr>
+              <w:suppressAutoHyphens/>
               <w:cnfStyle w:val="100000000000" w:firstRow="1" w:lastRow="0" w:firstColumn="0" w:lastColumn="0" w:oddVBand="0" w:evenVBand="0" w:oddHBand="0" w:evenHBand="0" w:firstRowFirstColumn="0" w:firstRowLastColumn="0" w:lastRowFirstColumn="0" w:lastRowLastColumn="0"/>
               <w:rPr>
                 <w:b w:val="0"/>

</xml_diff>